<commit_message>
Vylepšena DB. Dodělána šifrovací třída. Upravena db dokumentace
</commit_message>
<xml_diff>
--- a/docs/dbTestDocumentation0.1.docx
+++ b/docs/dbTestDocumentation0.1.docx
@@ -18,18 +18,11 @@
     </w:p>
     <w:p>
       <w:pPr>
+        <w:pStyle w:val="Nadpis1"/>
         <w:rPr>
           <w:lang w:val="cs-CZ"/>
         </w:rPr>
       </w:pPr>
-    </w:p>
-    <w:p>
-      <w:pPr>
-        <w:pStyle w:val="Nadpis1"/>
-        <w:rPr>
-          <w:lang w:val="cs-CZ"/>
-        </w:rPr>
-      </w:pPr>
       <w:r>
         <w:rPr>
           <w:lang w:val="cs-CZ"/>
@@ -54,10 +47,10 @@
           <w:lang w:val="cs-CZ"/>
         </w:rPr>
         <w:drawing>
-          <wp:inline distT="0" distB="0" distL="0" distR="0" wp14:anchorId="1B16909D" wp14:editId="3EA6E116">
-            <wp:extent cx="5943600" cy="2943225"/>
+          <wp:inline distT="0" distB="0" distL="0" distR="0" wp14:anchorId="1CFB8986" wp14:editId="47EC0AD1">
+            <wp:extent cx="6858000" cy="4238625"/>
             <wp:effectExtent l="0" t="0" r="0" b="9525"/>
-            <wp:docPr id="2" name="Obrázek 2"/>
+            <wp:docPr id="1" name="Obrázek 1"/>
             <wp:cNvGraphicFramePr>
               <a:graphicFrameLocks xmlns:a="http://schemas.openxmlformats.org/drawingml/2006/main" noChangeAspect="1"/>
             </wp:cNvGraphicFramePr>
@@ -65,7 +58,7 @@
               <a:graphicData uri="http://schemas.openxmlformats.org/drawingml/2006/picture">
                 <pic:pic xmlns:pic="http://schemas.openxmlformats.org/drawingml/2006/picture">
                   <pic:nvPicPr>
-                    <pic:cNvPr id="0" name="Picture 2"/>
+                    <pic:cNvPr id="0" name="Picture 1"/>
                     <pic:cNvPicPr>
                       <a:picLocks noChangeAspect="1" noChangeArrowheads="1"/>
                     </pic:cNvPicPr>
@@ -86,7 +79,7 @@
                   <pic:spPr bwMode="auto">
                     <a:xfrm>
                       <a:off x="0" y="0"/>
-                      <a:ext cx="5943600" cy="2943225"/>
+                      <a:ext cx="6858000" cy="4238625"/>
                     </a:xfrm>
                     <a:prstGeom prst="rect">
                       <a:avLst/>
@@ -102,21 +95,10 @@
           </wp:inline>
         </w:drawing>
       </w:r>
-      <w:r>
-        <w:rPr>
-          <w:lang w:val="cs-CZ"/>
-        </w:rPr>
-        <w:t>2.</w:t>
-      </w:r>
-      <w:r>
-        <w:rPr>
-          <w:lang w:val="cs-CZ"/>
-        </w:rPr>
-        <w:t>Popis</w:t>
-      </w:r>
     </w:p>
     <w:p>
       <w:pPr>
+        <w:pStyle w:val="Nadpis1"/>
         <w:rPr>
           <w:lang w:val="cs-CZ"/>
         </w:rPr>
@@ -125,218 +107,13 @@
         <w:rPr>
           <w:lang w:val="cs-CZ"/>
         </w:rPr>
-        <w:tab/>
-        <w:t>Uživatel</w:t>
-      </w:r>
-      <w:r>
-        <w:rPr>
-          <w:lang w:val="cs-CZ"/>
-        </w:rPr>
-        <w:t>(</w:t>
-      </w:r>
-      <w:proofErr w:type="spellStart"/>
-      <w:r>
-        <w:rPr>
-          <w:lang w:val="cs-CZ"/>
-        </w:rPr>
-        <w:t>Users</w:t>
-      </w:r>
-      <w:proofErr w:type="spellEnd"/>
-      <w:r>
-        <w:rPr>
-          <w:lang w:val="cs-CZ"/>
-        </w:rPr>
-        <w:t>)</w:t>
-      </w:r>
-      <w:r>
-        <w:rPr>
-          <w:lang w:val="cs-CZ"/>
-        </w:rPr>
-        <w:t xml:space="preserve"> vlastní </w:t>
-      </w:r>
-      <w:proofErr w:type="spellStart"/>
-      <w:r>
-        <w:rPr>
-          <w:lang w:val="cs-CZ"/>
-        </w:rPr>
-        <w:t>daemony</w:t>
-      </w:r>
-      <w:proofErr w:type="spellEnd"/>
-      <w:r>
-        <w:rPr>
-          <w:lang w:val="cs-CZ"/>
-        </w:rPr>
-        <w:t>(</w:t>
-      </w:r>
-      <w:proofErr w:type="spellStart"/>
-      <w:r>
-        <w:rPr>
-          <w:lang w:val="cs-CZ"/>
-        </w:rPr>
-        <w:t>Daemons</w:t>
-      </w:r>
-      <w:proofErr w:type="spellEnd"/>
-      <w:r>
-        <w:rPr>
-          <w:lang w:val="cs-CZ"/>
-        </w:rPr>
-        <w:t>)</w:t>
-      </w:r>
-      <w:r>
-        <w:rPr>
-          <w:lang w:val="cs-CZ"/>
-        </w:rPr>
-        <w:t xml:space="preserve"> které mají </w:t>
-      </w:r>
-      <w:proofErr w:type="spellStart"/>
-      <w:r>
-        <w:rPr>
-          <w:lang w:val="cs-CZ"/>
-        </w:rPr>
-        <w:t>tasky</w:t>
-      </w:r>
-      <w:proofErr w:type="spellEnd"/>
-      <w:r>
-        <w:rPr>
-          <w:lang w:val="cs-CZ"/>
-        </w:rPr>
-        <w:t>(</w:t>
-      </w:r>
-      <w:proofErr w:type="spellStart"/>
-      <w:r>
-        <w:rPr>
-          <w:lang w:val="cs-CZ"/>
-        </w:rPr>
-        <w:t>Tasks</w:t>
-      </w:r>
-      <w:proofErr w:type="spellEnd"/>
-      <w:r>
-        <w:rPr>
-          <w:lang w:val="cs-CZ"/>
-        </w:rPr>
-        <w:t>)</w:t>
-      </w:r>
-      <w:r>
-        <w:rPr>
-          <w:lang w:val="cs-CZ"/>
-        </w:rPr>
-        <w:t xml:space="preserve">. Každý </w:t>
-      </w:r>
-      <w:proofErr w:type="spellStart"/>
-      <w:r>
-        <w:rPr>
-          <w:lang w:val="cs-CZ"/>
-        </w:rPr>
-        <w:t>task</w:t>
-      </w:r>
-      <w:proofErr w:type="spellEnd"/>
-      <w:r>
-        <w:rPr>
-          <w:lang w:val="cs-CZ"/>
-        </w:rPr>
-        <w:t>(</w:t>
-      </w:r>
-      <w:proofErr w:type="spellStart"/>
-      <w:r>
-        <w:rPr>
-          <w:lang w:val="cs-CZ"/>
-        </w:rPr>
-        <w:t>TaskLocations</w:t>
-      </w:r>
-      <w:proofErr w:type="spellEnd"/>
-      <w:r>
-        <w:rPr>
-          <w:lang w:val="cs-CZ"/>
-        </w:rPr>
-        <w:t>)</w:t>
-      </w:r>
-      <w:r>
-        <w:rPr>
-          <w:lang w:val="cs-CZ"/>
-        </w:rPr>
-        <w:t xml:space="preserve"> je kopírování z jedné lokace</w:t>
-      </w:r>
-      <w:r>
-        <w:rPr>
-          <w:lang w:val="cs-CZ"/>
-        </w:rPr>
-        <w:t>(</w:t>
-      </w:r>
-      <w:proofErr w:type="spellStart"/>
-      <w:r>
-        <w:rPr>
-          <w:lang w:val="cs-CZ"/>
-        </w:rPr>
-        <w:t>Locations</w:t>
-      </w:r>
-      <w:proofErr w:type="spellEnd"/>
-      <w:r>
-        <w:rPr>
-          <w:lang w:val="cs-CZ"/>
-        </w:rPr>
-        <w:t>)</w:t>
-      </w:r>
-      <w:r>
-        <w:rPr>
-          <w:lang w:val="cs-CZ"/>
-        </w:rPr>
-        <w:t xml:space="preserve"> na druhou pomocí</w:t>
-      </w:r>
-      <w:r>
-        <w:rPr>
-          <w:lang w:val="cs-CZ"/>
-        </w:rPr>
-        <w:t xml:space="preserve"> určitých protokolů(</w:t>
-      </w:r>
-      <w:proofErr w:type="spellStart"/>
-      <w:r>
-        <w:rPr>
-          <w:lang w:val="cs-CZ"/>
-        </w:rPr>
-        <w:t>Protocols</w:t>
-      </w:r>
-      <w:proofErr w:type="spellEnd"/>
-      <w:r>
-        <w:rPr>
-          <w:lang w:val="cs-CZ"/>
-        </w:rPr>
-        <w:t xml:space="preserve">). Každé kopírování se </w:t>
-      </w:r>
-      <w:proofErr w:type="gramStart"/>
-      <w:r>
-        <w:rPr>
-          <w:lang w:val="cs-CZ"/>
-        </w:rPr>
-        <w:t>provádí(</w:t>
-      </w:r>
-      <w:proofErr w:type="spellStart"/>
-      <w:proofErr w:type="gramEnd"/>
-      <w:r>
-        <w:rPr>
-          <w:lang w:val="cs-CZ"/>
-        </w:rPr>
-        <w:t>TaskLocationTimes</w:t>
-      </w:r>
-      <w:proofErr w:type="spellEnd"/>
-      <w:r>
-        <w:rPr>
-          <w:lang w:val="cs-CZ"/>
-        </w:rPr>
-        <w:t xml:space="preserve"> a </w:t>
-      </w:r>
-      <w:proofErr w:type="spellStart"/>
-      <w:r>
-        <w:rPr>
-          <w:lang w:val="cs-CZ"/>
-        </w:rPr>
-        <w:t>Times</w:t>
-      </w:r>
-      <w:proofErr w:type="spellEnd"/>
-      <w:r>
-        <w:rPr>
-          <w:lang w:val="cs-CZ"/>
-        </w:rPr>
-        <w:t>) v určitý čas</w:t>
+        <w:t>2.</w:t>
+      </w:r>
+      <w:r>
+        <w:rPr>
+          <w:lang w:val="cs-CZ"/>
+        </w:rPr>
+        <w:t>Popis</w:t>
       </w:r>
     </w:p>
     <w:p>
@@ -345,6 +122,280 @@
           <w:lang w:val="cs-CZ"/>
         </w:rPr>
       </w:pPr>
+      <w:r>
+        <w:rPr>
+          <w:lang w:val="cs-CZ"/>
+        </w:rPr>
+        <w:tab/>
+        <w:t>Uživatel</w:t>
+      </w:r>
+      <w:r>
+        <w:rPr>
+          <w:lang w:val="cs-CZ"/>
+        </w:rPr>
+        <w:t>(</w:t>
+      </w:r>
+      <w:proofErr w:type="spellStart"/>
+      <w:r>
+        <w:rPr>
+          <w:lang w:val="cs-CZ"/>
+        </w:rPr>
+        <w:t>Users</w:t>
+      </w:r>
+      <w:proofErr w:type="spellEnd"/>
+      <w:r>
+        <w:rPr>
+          <w:lang w:val="cs-CZ"/>
+        </w:rPr>
+        <w:t>)</w:t>
+      </w:r>
+      <w:r>
+        <w:rPr>
+          <w:lang w:val="cs-CZ"/>
+        </w:rPr>
+        <w:t xml:space="preserve"> vlastní </w:t>
+      </w:r>
+      <w:proofErr w:type="spellStart"/>
+      <w:r>
+        <w:rPr>
+          <w:lang w:val="cs-CZ"/>
+        </w:rPr>
+        <w:t>daemony</w:t>
+      </w:r>
+      <w:proofErr w:type="spellEnd"/>
+      <w:r>
+        <w:rPr>
+          <w:lang w:val="cs-CZ"/>
+        </w:rPr>
+        <w:t>(</w:t>
+      </w:r>
+      <w:proofErr w:type="spellStart"/>
+      <w:r>
+        <w:rPr>
+          <w:lang w:val="cs-CZ"/>
+        </w:rPr>
+        <w:t>Daemons</w:t>
+      </w:r>
+      <w:proofErr w:type="spellEnd"/>
+      <w:r>
+        <w:rPr>
+          <w:lang w:val="cs-CZ"/>
+        </w:rPr>
+        <w:t>)</w:t>
+      </w:r>
+      <w:r>
+        <w:rPr>
+          <w:lang w:val="cs-CZ"/>
+        </w:rPr>
+        <w:t xml:space="preserve"> které mají </w:t>
+      </w:r>
+      <w:proofErr w:type="spellStart"/>
+      <w:r>
+        <w:rPr>
+          <w:lang w:val="cs-CZ"/>
+        </w:rPr>
+        <w:t>tasky</w:t>
+      </w:r>
+      <w:proofErr w:type="spellEnd"/>
+      <w:r>
+        <w:rPr>
+          <w:lang w:val="cs-CZ"/>
+        </w:rPr>
+        <w:t>(</w:t>
+      </w:r>
+      <w:proofErr w:type="spellStart"/>
+      <w:r>
+        <w:rPr>
+          <w:lang w:val="cs-CZ"/>
+        </w:rPr>
+        <w:t>Tasks</w:t>
+      </w:r>
+      <w:proofErr w:type="spellEnd"/>
+      <w:r>
+        <w:rPr>
+          <w:lang w:val="cs-CZ"/>
+        </w:rPr>
+        <w:t>)</w:t>
+      </w:r>
+      <w:r>
+        <w:rPr>
+          <w:lang w:val="cs-CZ"/>
+        </w:rPr>
+        <w:t xml:space="preserve">. Každý </w:t>
+      </w:r>
+      <w:proofErr w:type="spellStart"/>
+      <w:r>
+        <w:rPr>
+          <w:lang w:val="cs-CZ"/>
+        </w:rPr>
+        <w:t>task</w:t>
+      </w:r>
+      <w:proofErr w:type="spellEnd"/>
+      <w:r>
+        <w:rPr>
+          <w:lang w:val="cs-CZ"/>
+        </w:rPr>
+        <w:t>(</w:t>
+      </w:r>
+      <w:proofErr w:type="spellStart"/>
+      <w:r>
+        <w:rPr>
+          <w:lang w:val="cs-CZ"/>
+        </w:rPr>
+        <w:t>TaskLocations</w:t>
+      </w:r>
+      <w:proofErr w:type="spellEnd"/>
+      <w:r>
+        <w:rPr>
+          <w:lang w:val="cs-CZ"/>
+        </w:rPr>
+        <w:t>)</w:t>
+      </w:r>
+      <w:r>
+        <w:rPr>
+          <w:lang w:val="cs-CZ"/>
+        </w:rPr>
+        <w:t xml:space="preserve"> je kopírování z jedné lokace</w:t>
+      </w:r>
+      <w:r>
+        <w:rPr>
+          <w:lang w:val="cs-CZ"/>
+        </w:rPr>
+        <w:t>(</w:t>
+      </w:r>
+      <w:proofErr w:type="spellStart"/>
+      <w:r>
+        <w:rPr>
+          <w:lang w:val="cs-CZ"/>
+        </w:rPr>
+        <w:t>Locations</w:t>
+      </w:r>
+      <w:proofErr w:type="spellEnd"/>
+      <w:r>
+        <w:rPr>
+          <w:lang w:val="cs-CZ"/>
+        </w:rPr>
+        <w:t>)</w:t>
+      </w:r>
+      <w:r>
+        <w:rPr>
+          <w:lang w:val="cs-CZ"/>
+        </w:rPr>
+        <w:t xml:space="preserve"> na druhou pomocí</w:t>
+      </w:r>
+      <w:r>
+        <w:rPr>
+          <w:lang w:val="cs-CZ"/>
+        </w:rPr>
+        <w:t xml:space="preserve"> určitých protokolů(</w:t>
+      </w:r>
+      <w:proofErr w:type="spellStart"/>
+      <w:r>
+        <w:rPr>
+          <w:lang w:val="cs-CZ"/>
+        </w:rPr>
+        <w:t>Protocols</w:t>
+      </w:r>
+      <w:proofErr w:type="spellEnd"/>
+      <w:r>
+        <w:rPr>
+          <w:lang w:val="cs-CZ"/>
+        </w:rPr>
+        <w:t>)</w:t>
+      </w:r>
+      <w:r>
+        <w:rPr>
+          <w:lang w:val="cs-CZ"/>
+        </w:rPr>
+        <w:t xml:space="preserve"> a případně s použitím přihlašovacích </w:t>
+      </w:r>
+      <w:proofErr w:type="gramStart"/>
+      <w:r>
+        <w:rPr>
+          <w:lang w:val="cs-CZ"/>
+        </w:rPr>
+        <w:t>údajů(</w:t>
+      </w:r>
+      <w:proofErr w:type="spellStart"/>
+      <w:proofErr w:type="gramEnd"/>
+      <w:r>
+        <w:rPr>
+          <w:lang w:val="cs-CZ"/>
+        </w:rPr>
+        <w:t>LocationCredentails</w:t>
+      </w:r>
+      <w:proofErr w:type="spellEnd"/>
+      <w:r>
+        <w:rPr>
+          <w:lang w:val="cs-CZ"/>
+        </w:rPr>
+        <w:t xml:space="preserve"> a </w:t>
+      </w:r>
+      <w:proofErr w:type="spellStart"/>
+      <w:r>
+        <w:rPr>
+          <w:lang w:val="cs-CZ"/>
+        </w:rPr>
+        <w:t>LogonTypes</w:t>
+      </w:r>
+      <w:proofErr w:type="spellEnd"/>
+      <w:r>
+        <w:rPr>
+          <w:lang w:val="cs-CZ"/>
+        </w:rPr>
+        <w:t>)</w:t>
+      </w:r>
+      <w:r>
+        <w:rPr>
+          <w:lang w:val="cs-CZ"/>
+        </w:rPr>
+        <w:t xml:space="preserve">. Každé kopírování se </w:t>
+      </w:r>
+      <w:proofErr w:type="gramStart"/>
+      <w:r>
+        <w:rPr>
+          <w:lang w:val="cs-CZ"/>
+        </w:rPr>
+        <w:t>provádí(</w:t>
+      </w:r>
+      <w:proofErr w:type="spellStart"/>
+      <w:proofErr w:type="gramEnd"/>
+      <w:r>
+        <w:rPr>
+          <w:lang w:val="cs-CZ"/>
+        </w:rPr>
+        <w:t>TaskLocationTimes</w:t>
+      </w:r>
+      <w:proofErr w:type="spellEnd"/>
+      <w:r>
+        <w:rPr>
+          <w:lang w:val="cs-CZ"/>
+        </w:rPr>
+        <w:t xml:space="preserve"> a </w:t>
+      </w:r>
+      <w:proofErr w:type="spellStart"/>
+      <w:r>
+        <w:rPr>
+          <w:lang w:val="cs-CZ"/>
+        </w:rPr>
+        <w:t>Times</w:t>
+      </w:r>
+      <w:proofErr w:type="spellEnd"/>
+      <w:r>
+        <w:rPr>
+          <w:lang w:val="cs-CZ"/>
+        </w:rPr>
+        <w:t>) v určitý čas</w:t>
+      </w:r>
+    </w:p>
+    <w:p>
+      <w:pPr>
+        <w:rPr>
+          <w:lang w:val="cs-CZ"/>
+        </w:rPr>
+      </w:pPr>
+      <w:bookmarkStart w:id="0" w:name="_GoBack"/>
+      <w:bookmarkEnd w:id="0"/>
     </w:p>
     <w:p>
       <w:pPr>
@@ -773,6 +824,7 @@
         <w:rPr>
           <w:lang w:val="cs-CZ"/>
         </w:rPr>
+        <w:lastRenderedPageBreak/>
         <w:t>3.2.Times</w:t>
       </w:r>
     </w:p>
@@ -1115,19 +1167,7 @@
               <w:rPr>
                 <w:lang w:val="cs-CZ"/>
               </w:rPr>
-              <w:t>2018-01-0</w:t>
-            </w:r>
-            <w:r>
-              <w:rPr>
-                <w:lang w:val="cs-CZ"/>
-              </w:rPr>
-              <w:t>2</w:t>
-            </w:r>
-            <w:r>
-              <w:rPr>
-                <w:lang w:val="cs-CZ"/>
-              </w:rPr>
-              <w:t xml:space="preserve"> 00:00:00</w:t>
+              <w:t>2018-01-02 00:00:00</w:t>
             </w:r>
           </w:p>
         </w:tc>
@@ -1207,19 +1247,7 @@
               <w:rPr>
                 <w:lang w:val="cs-CZ"/>
               </w:rPr>
-              <w:t>2018-01-0</w:t>
-            </w:r>
-            <w:r>
-              <w:rPr>
-                <w:lang w:val="cs-CZ"/>
-              </w:rPr>
-              <w:t>3</w:t>
-            </w:r>
-            <w:r>
-              <w:rPr>
-                <w:lang w:val="cs-CZ"/>
-              </w:rPr>
-              <w:t xml:space="preserve"> 00:00:00</w:t>
+              <w:t>2018-01-03 00:00:00</w:t>
             </w:r>
           </w:p>
         </w:tc>
@@ -1375,8 +1403,6 @@
         </w:rPr>
         <w:t xml:space="preserve"> v sekundách</w:t>
       </w:r>
-      <w:bookmarkStart w:id="0" w:name="_GoBack"/>
-      <w:bookmarkEnd w:id="0"/>
     </w:p>
     <w:sectPr>
       <w:headerReference w:type="default" r:id="rId7"/>
@@ -1450,7 +1476,10 @@
     </w:r>
     <w:r>
       <w:tab/>
-      <w:t>2018-02-11</w:t>
+      <w:t>2018-02-1</w:t>
+    </w:r>
+    <w:r>
+      <w:t>3</w:t>
     </w:r>
   </w:p>
 </w:hdr>

</xml_diff>